<commit_message>
A lot of modifications and all creations for WorkoutPlan
</commit_message>
<xml_diff>
--- a/Design Document.docx
+++ b/Design Document.docx
@@ -441,10 +441,10 @@
           <w:noProof/>
         </w:rPr>
         <w:drawing>
-          <wp:inline distT="0" distB="0" distL="0" distR="0" wp14:anchorId="4B269F2C" wp14:editId="1BA2EEC9">
-            <wp:extent cx="5730240" cy="5615940"/>
-            <wp:effectExtent l="0" t="0" r="3810" b="3810"/>
-            <wp:docPr id="493769757" name="Picture 4"/>
+          <wp:inline distT="0" distB="0" distL="0" distR="0" wp14:anchorId="30D5E88E" wp14:editId="672DE788">
+            <wp:extent cx="5722620" cy="4602480"/>
+            <wp:effectExtent l="0" t="0" r="0" b="7620"/>
+            <wp:docPr id="633834244" name="Picture 3"/>
             <wp:cNvGraphicFramePr>
               <a:graphicFrameLocks xmlns:a="http://schemas.openxmlformats.org/drawingml/2006/main" noChangeAspect="1"/>
             </wp:cNvGraphicFramePr>
@@ -452,7 +452,7 @@
               <a:graphicData uri="http://schemas.openxmlformats.org/drawingml/2006/picture">
                 <pic:pic xmlns:pic="http://schemas.openxmlformats.org/drawingml/2006/picture">
                   <pic:nvPicPr>
-                    <pic:cNvPr id="0" name="Picture 22"/>
+                    <pic:cNvPr id="0" name="Picture 3"/>
                     <pic:cNvPicPr>
                       <a:picLocks noChangeAspect="1" noChangeArrowheads="1"/>
                     </pic:cNvPicPr>
@@ -473,7 +473,7 @@
                   <pic:spPr bwMode="auto">
                     <a:xfrm>
                       <a:off x="0" y="0"/>
-                      <a:ext cx="5730240" cy="5615940"/>
+                      <a:ext cx="5722620" cy="4602480"/>
                     </a:xfrm>
                     <a:prstGeom prst="rect">
                       <a:avLst/>
@@ -490,6 +490,254 @@
         </w:drawing>
       </w:r>
     </w:p>
+    <w:p>
+      <w:pPr>
+        <w:ind w:firstLine="708"/>
+        <w:rPr>
+          <w:b/>
+          <w:bCs/>
+        </w:rPr>
+      </w:pPr>
+    </w:p>
+    <w:p>
+      <w:pPr>
+        <w:ind w:firstLine="708"/>
+        <w:rPr>
+          <w:b/>
+          <w:bCs/>
+        </w:rPr>
+      </w:pPr>
+    </w:p>
+    <w:p>
+      <w:pPr>
+        <w:ind w:firstLine="708"/>
+        <w:rPr>
+          <w:b/>
+          <w:bCs/>
+        </w:rPr>
+      </w:pPr>
+    </w:p>
+    <w:p>
+      <w:pPr>
+        <w:ind w:firstLine="708"/>
+        <w:rPr>
+          <w:b/>
+          <w:bCs/>
+        </w:rPr>
+      </w:pPr>
+    </w:p>
+    <w:p>
+      <w:pPr>
+        <w:ind w:firstLine="708"/>
+        <w:rPr>
+          <w:b/>
+          <w:bCs/>
+        </w:rPr>
+      </w:pPr>
+    </w:p>
+    <w:p>
+      <w:pPr>
+        <w:ind w:firstLine="708"/>
+        <w:rPr>
+          <w:b/>
+          <w:bCs/>
+        </w:rPr>
+      </w:pPr>
+    </w:p>
+    <w:p>
+      <w:pPr>
+        <w:ind w:firstLine="708"/>
+        <w:rPr>
+          <w:b/>
+          <w:bCs/>
+        </w:rPr>
+      </w:pPr>
+    </w:p>
+    <w:p>
+      <w:pPr>
+        <w:ind w:firstLine="708"/>
+        <w:rPr>
+          <w:b/>
+          <w:bCs/>
+        </w:rPr>
+      </w:pPr>
+    </w:p>
+    <w:p>
+      <w:pPr>
+        <w:ind w:firstLine="708"/>
+        <w:rPr>
+          <w:b/>
+          <w:bCs/>
+        </w:rPr>
+      </w:pPr>
+    </w:p>
+    <w:p>
+      <w:pPr>
+        <w:ind w:firstLine="708"/>
+        <w:rPr>
+          <w:b/>
+          <w:bCs/>
+        </w:rPr>
+      </w:pPr>
+    </w:p>
+    <w:p>
+      <w:pPr>
+        <w:ind w:firstLine="708"/>
+        <w:rPr>
+          <w:b/>
+          <w:bCs/>
+        </w:rPr>
+      </w:pPr>
+      <w:r>
+        <w:rPr>
+          <w:b/>
+          <w:bCs/>
+        </w:rPr>
+        <w:lastRenderedPageBreak/>
+        <w:t>2.</w:t>
+      </w:r>
+      <w:r>
+        <w:rPr>
+          <w:b/>
+          <w:bCs/>
+        </w:rPr>
+        <w:t>4</w:t>
+      </w:r>
+      <w:r>
+        <w:rPr>
+          <w:b/>
+          <w:bCs/>
+        </w:rPr>
+        <w:t xml:space="preserve"> </w:t>
+      </w:r>
+      <w:r>
+        <w:rPr>
+          <w:b/>
+          <w:bCs/>
+        </w:rPr>
+        <w:t>C4 Diagram (</w:t>
+      </w:r>
+      <w:r>
+        <w:rPr>
+          <w:b/>
+          <w:bCs/>
+        </w:rPr>
+        <w:t>UML</w:t>
+      </w:r>
+      <w:r>
+        <w:rPr>
+          <w:b/>
+          <w:bCs/>
+        </w:rPr>
+        <w:t>) for FitQuest</w:t>
+      </w:r>
+    </w:p>
+    <w:p>
+      <w:pPr>
+        <w:ind w:firstLine="708"/>
+      </w:pPr>
+      <w:r>
+        <w:t xml:space="preserve">The C4 diagram provides a more detailed view of the system’s internal structure, breaking down the backend into individual components. These include the </w:t>
+      </w:r>
+      <w:r>
+        <w:t xml:space="preserve">admin component, responsible for user management for admins, </w:t>
+      </w:r>
+      <w:r>
+        <w:t xml:space="preserve">authentication component, responsible for user verification; the </w:t>
+      </w:r>
+      <w:r>
+        <w:t>account</w:t>
+      </w:r>
+      <w:r>
+        <w:t xml:space="preserve"> component, managing user information; the workout component, handling exercise data and routines; and the activity component, tracking user </w:t>
+      </w:r>
+      <w:r>
+        <w:t>workouts</w:t>
+      </w:r>
+      <w:r>
+        <w:t xml:space="preserve"> and progress.</w:t>
+      </w:r>
+      <w:r>
+        <w:rPr>
+          <w:noProof/>
+        </w:rPr>
+        <w:t xml:space="preserve"> </w:t>
+      </w:r>
+      <w:r>
+        <w:rPr>
+          <w:noProof/>
+        </w:rPr>
+        <w:drawing>
+          <wp:inline distT="0" distB="0" distL="0" distR="0" wp14:anchorId="3339A617" wp14:editId="19B9A9DF">
+            <wp:extent cx="5730240" cy="6164580"/>
+            <wp:effectExtent l="0" t="0" r="3810" b="7620"/>
+            <wp:docPr id="1942484101" name="Picture 2" descr="A diagram of a computer&#10;&#10;Description automatically generated"/>
+            <wp:cNvGraphicFramePr>
+              <a:graphicFrameLocks xmlns:a="http://schemas.openxmlformats.org/drawingml/2006/main" noChangeAspect="1"/>
+            </wp:cNvGraphicFramePr>
+            <a:graphic xmlns:a="http://schemas.openxmlformats.org/drawingml/2006/main">
+              <a:graphicData uri="http://schemas.openxmlformats.org/drawingml/2006/picture">
+                <pic:pic xmlns:pic="http://schemas.openxmlformats.org/drawingml/2006/picture">
+                  <pic:nvPicPr>
+                    <pic:cNvPr id="1942484101" name="Picture 2" descr="A diagram of a computer&#10;&#10;Description automatically generated"/>
+                    <pic:cNvPicPr>
+                      <a:picLocks noChangeAspect="1" noChangeArrowheads="1"/>
+                    </pic:cNvPicPr>
+                  </pic:nvPicPr>
+                  <pic:blipFill>
+                    <a:blip r:embed="rId8">
+                      <a:extLst>
+                        <a:ext uri="{28A0092B-C50C-407E-A947-70E740481C1C}">
+                          <a14:useLocalDpi xmlns:a14="http://schemas.microsoft.com/office/drawing/2010/main" val="0"/>
+                        </a:ext>
+                      </a:extLst>
+                    </a:blip>
+                    <a:srcRect/>
+                    <a:stretch>
+                      <a:fillRect/>
+                    </a:stretch>
+                  </pic:blipFill>
+                  <pic:spPr bwMode="auto">
+                    <a:xfrm>
+                      <a:off x="0" y="0"/>
+                      <a:ext cx="5730240" cy="6164580"/>
+                    </a:xfrm>
+                    <a:prstGeom prst="rect">
+                      <a:avLst/>
+                    </a:prstGeom>
+                    <a:noFill/>
+                    <a:ln>
+                      <a:noFill/>
+                    </a:ln>
+                  </pic:spPr>
+                </pic:pic>
+              </a:graphicData>
+            </a:graphic>
+          </wp:inline>
+        </w:drawing>
+      </w:r>
+    </w:p>
+    <w:p/>
+    <w:p/>
+    <w:p/>
+    <w:p/>
+    <w:p/>
+    <w:p/>
+    <w:p/>
+    <w:p/>
+    <w:p/>
+    <w:p/>
+    <w:p/>
+    <w:p/>
+    <w:p/>
+    <w:p/>
+    <w:p/>
+    <w:p/>
+    <w:p/>
+    <w:p/>
+    <w:p/>
+    <w:p/>
+    <w:p/>
     <w:p/>
     <w:p>
       <w:pPr>
@@ -566,26 +814,26 @@
           <w:b/>
           <w:bCs/>
         </w:rPr>
+        <w:t>Chosen because</w:t>
+      </w:r>
+      <w:r>
+        <w:t>: Spring Boot provides a fast setup and robust framework for developing secure and scalable backend services. It supports microservices architecture, which will be beneficial for future scaling and modularity.</w:t>
+      </w:r>
+    </w:p>
+    <w:p>
+      <w:pPr>
+        <w:ind w:firstLine="360"/>
+        <w:rPr>
+          <w:b/>
+          <w:bCs/>
+        </w:rPr>
+      </w:pPr>
+      <w:r>
+        <w:rPr>
+          <w:b/>
+          <w:bCs/>
+        </w:rPr>
         <w:lastRenderedPageBreak/>
-        <w:t>Chosen because</w:t>
-      </w:r>
-      <w:r>
-        <w:t>: Spring Boot provides a fast setup and robust framework for developing secure and scalable backend services. It supports microservices architecture, which will be beneficial for future scaling and modularity.</w:t>
-      </w:r>
-    </w:p>
-    <w:p>
-      <w:pPr>
-        <w:ind w:firstLine="360"/>
-        <w:rPr>
-          <w:b/>
-          <w:bCs/>
-        </w:rPr>
-      </w:pPr>
-      <w:r>
-        <w:rPr>
-          <w:b/>
-          <w:bCs/>
-        </w:rPr>
         <w:t>3.3 Database: MySQL</w:t>
       </w:r>
     </w:p>
@@ -922,7 +1170,6 @@
           <w:sz w:val="28"/>
           <w:szCs w:val="28"/>
         </w:rPr>
-        <w:lastRenderedPageBreak/>
         <w:t>5. Component Design</w:t>
       </w:r>
     </w:p>
@@ -954,6 +1201,7 @@
           <w:b/>
           <w:bCs/>
         </w:rPr>
+        <w:lastRenderedPageBreak/>
         <w:t>Purpose</w:t>
       </w:r>
       <w:r>
@@ -4299,6 +4547,7 @@
   <w:style w:type="paragraph" w:default="1" w:styleId="Normal">
     <w:name w:val="Normal"/>
     <w:qFormat/>
+    <w:rsid w:val="0071253D"/>
   </w:style>
   <w:style w:type="paragraph" w:styleId="Heading1">
     <w:name w:val="heading 1"/>
@@ -4502,7 +4751,6 @@
   <w:style w:type="character" w:default="1" w:styleId="DefaultParagraphFont">
     <w:name w:val="Default Paragraph Font"/>
     <w:uiPriority w:val="1"/>
-    <w:semiHidden/>
     <w:unhideWhenUsed/>
   </w:style>
   <w:style w:type="table" w:default="1" w:styleId="TableNormal">

</xml_diff>

<commit_message>
Changes to Design Document and added UX Feedback Report
</commit_message>
<xml_diff>
--- a/Design Document.docx
+++ b/Design Document.docx
@@ -629,7 +629,7 @@
           <w:b/>
           <w:bCs/>
         </w:rPr>
-        <w:t>) for FitQuest</w:t>
+        <w:t>)</w:t>
       </w:r>
     </w:p>
     <w:p>
@@ -720,6 +720,118 @@
     <w:p/>
     <w:p/>
     <w:p/>
+    <w:p>
+      <w:pPr>
+        <w:ind w:firstLine="708"/>
+        <w:rPr>
+          <w:b/>
+          <w:bCs/>
+        </w:rPr>
+      </w:pPr>
+      <w:r>
+        <w:rPr>
+          <w:b/>
+          <w:bCs/>
+        </w:rPr>
+        <w:lastRenderedPageBreak/>
+        <w:t>2.</w:t>
+      </w:r>
+      <w:r>
+        <w:rPr>
+          <w:b/>
+          <w:bCs/>
+        </w:rPr>
+        <w:t>5</w:t>
+      </w:r>
+      <w:r>
+        <w:rPr>
+          <w:b/>
+          <w:bCs/>
+        </w:rPr>
+        <w:t xml:space="preserve"> </w:t>
+      </w:r>
+      <w:r>
+        <w:rPr>
+          <w:b/>
+          <w:bCs/>
+        </w:rPr>
+        <w:t>CI Pipeline</w:t>
+      </w:r>
+      <w:r>
+        <w:rPr>
+          <w:b/>
+          <w:bCs/>
+        </w:rPr>
+        <w:t xml:space="preserve"> Diagram</w:t>
+      </w:r>
+    </w:p>
+    <w:p>
+      <w:pPr>
+        <w:ind w:firstLine="708"/>
+      </w:pPr>
+      <w:r>
+        <w:t>The CI (Continuous Integration) pipeline for FitQuest automates the process of building, testing, and analyzing the application to ensure smooth and reliable deployments.</w:t>
+      </w:r>
+    </w:p>
+    <w:p>
+      <w:pPr>
+        <w:ind w:firstLine="708"/>
+        <w:jc w:val="center"/>
+      </w:pPr>
+      <w:r>
+        <w:rPr>
+          <w:noProof/>
+        </w:rPr>
+        <w:drawing>
+          <wp:inline distT="0" distB="0" distL="0" distR="0" wp14:anchorId="73293E93" wp14:editId="11A367CD">
+            <wp:extent cx="3235036" cy="4795900"/>
+            <wp:effectExtent l="0" t="0" r="3810" b="5080"/>
+            <wp:docPr id="1796487766" name="Picture 1"/>
+            <wp:cNvGraphicFramePr>
+              <a:graphicFrameLocks xmlns:a="http://schemas.openxmlformats.org/drawingml/2006/main" noChangeAspect="1"/>
+            </wp:cNvGraphicFramePr>
+            <a:graphic xmlns:a="http://schemas.openxmlformats.org/drawingml/2006/main">
+              <a:graphicData uri="http://schemas.openxmlformats.org/drawingml/2006/picture">
+                <pic:pic xmlns:pic="http://schemas.openxmlformats.org/drawingml/2006/picture">
+                  <pic:nvPicPr>
+                    <pic:cNvPr id="0" name="Picture 1"/>
+                    <pic:cNvPicPr>
+                      <a:picLocks noChangeAspect="1" noChangeArrowheads="1"/>
+                    </pic:cNvPicPr>
+                  </pic:nvPicPr>
+                  <pic:blipFill>
+                    <a:blip r:embed="rId9">
+                      <a:extLst>
+                        <a:ext uri="{28A0092B-C50C-407E-A947-70E740481C1C}">
+                          <a14:useLocalDpi xmlns:a14="http://schemas.microsoft.com/office/drawing/2010/main" val="0"/>
+                        </a:ext>
+                      </a:extLst>
+                    </a:blip>
+                    <a:srcRect/>
+                    <a:stretch>
+                      <a:fillRect/>
+                    </a:stretch>
+                  </pic:blipFill>
+                  <pic:spPr bwMode="auto">
+                    <a:xfrm>
+                      <a:off x="0" y="0"/>
+                      <a:ext cx="3246207" cy="4812461"/>
+                    </a:xfrm>
+                    <a:prstGeom prst="rect">
+                      <a:avLst/>
+                    </a:prstGeom>
+                    <a:noFill/>
+                    <a:ln>
+                      <a:noFill/>
+                    </a:ln>
+                  </pic:spPr>
+                </pic:pic>
+              </a:graphicData>
+            </a:graphic>
+          </wp:inline>
+        </w:drawing>
+      </w:r>
+    </w:p>
     <w:p/>
     <w:p/>
     <w:p/>
@@ -739,6 +851,13 @@
     <w:p/>
     <w:p/>
     <w:p/>
+    <w:p/>
+    <w:p/>
+    <w:p/>
+    <w:p/>
+    <w:p/>
+    <w:p/>
+    <w:p/>
     <w:p>
       <w:pPr>
         <w:rPr>
@@ -833,23 +952,26 @@
           <w:b/>
           <w:bCs/>
         </w:rPr>
+        <w:t>3.3 Database: MySQL</w:t>
+      </w:r>
+    </w:p>
+    <w:p>
+      <w:pPr>
+        <w:ind w:firstLine="360"/>
+      </w:pPr>
+      <w:r>
+        <w:rPr>
+          <w:b/>
+          <w:bCs/>
+        </w:rPr>
+        <w:t>Chosen because</w:t>
+      </w:r>
+      <w:r>
+        <w:t xml:space="preserve">: MySQL is a widely-used relational database management system, ideal for handling structured data and offering excellent support for </w:t>
+      </w:r>
+      <w:r>
         <w:lastRenderedPageBreak/>
-        <w:t>3.3 Database: MySQL</w:t>
-      </w:r>
-    </w:p>
-    <w:p>
-      <w:pPr>
-        <w:ind w:firstLine="360"/>
-      </w:pPr>
-      <w:r>
-        <w:rPr>
-          <w:b/>
-          <w:bCs/>
-        </w:rPr>
-        <w:t>Chosen because</w:t>
-      </w:r>
-      <w:r>
-        <w:t>: MySQL is a widely-used relational database management system, ideal for handling structured data and offering excellent support for transactions, making it perfect for managing user data, workout logs, and system records.</w:t>
+        <w:t>transactions, making it perfect for managing user data, workout logs, and system records.</w:t>
       </w:r>
     </w:p>
     <w:p>
@@ -1201,7 +1323,6 @@
           <w:b/>
           <w:bCs/>
         </w:rPr>
-        <w:lastRenderedPageBreak/>
         <w:t>Purpose</w:t>
       </w:r>
       <w:r>
@@ -1220,6 +1341,7 @@
           <w:b/>
           <w:bCs/>
         </w:rPr>
+        <w:lastRenderedPageBreak/>
         <w:t>Design</w:t>
       </w:r>
       <w:r>

</xml_diff>

<commit_message>
Booking requests for trainers
</commit_message>
<xml_diff>
--- a/Design Document.docx
+++ b/Design Document.docx
@@ -1,6 +1,6 @@
 
 <file path=word/document.xml><?xml version="1.0" encoding="utf-8"?>
-<w:document xmlns:wpc="http://schemas.microsoft.com/office/word/2010/wordprocessingCanvas" xmlns:cx="http://schemas.microsoft.com/office/drawing/2014/chartex" xmlns:cx1="http://schemas.microsoft.com/office/drawing/2015/9/8/chartex" xmlns:cx2="http://schemas.microsoft.com/office/drawing/2015/10/21/chartex" xmlns:cx3="http://schemas.microsoft.com/office/drawing/2016/5/9/chartex" xmlns:cx4="http://schemas.microsoft.com/office/drawing/2016/5/10/chartex" xmlns:cx5="http://schemas.microsoft.com/office/drawing/2016/5/11/chartex" xmlns:cx6="http://schemas.microsoft.com/office/drawing/2016/5/12/chartex" xmlns:cx7="http://schemas.microsoft.com/office/drawing/2016/5/13/chartex" xmlns:cx8="http://schemas.microsoft.com/office/drawing/2016/5/14/chartex" xmlns:mc="http://schemas.openxmlformats.org/markup-compatibility/2006" xmlns:aink="http://schemas.microsoft.com/office/drawing/2016/ink" xmlns:am3d="http://schemas.microsoft.com/office/drawing/2017/model3d" xmlns:o="urn:schemas-microsoft-com:office:office" xmlns:oel="http://schemas.microsoft.com/office/2019/extlst" xmlns:r="http://schemas.openxmlformats.org/officeDocument/2006/relationships" xmlns:m="http://schemas.openxmlformats.org/officeDocument/2006/math" xmlns:v="urn:schemas-microsoft-com:vml" xmlns:wp14="http://schemas.microsoft.com/office/word/2010/wordprocessingDrawing" xmlns:wp="http://schemas.openxmlformats.org/drawingml/2006/wordprocessingDrawing" xmlns:w10="urn:schemas-microsoft-com:office:word" xmlns:w="http://schemas.openxmlformats.org/wordprocessingml/2006/main" xmlns:w14="http://schemas.microsoft.com/office/word/2010/wordml" xmlns:w15="http://schemas.microsoft.com/office/word/2012/wordml" xmlns:w16cex="http://schemas.microsoft.com/office/word/2018/wordml/cex" xmlns:w16cid="http://schemas.microsoft.com/office/word/2016/wordml/cid" xmlns:w16="http://schemas.microsoft.com/office/word/2018/wordml" xmlns:w16du="http://schemas.microsoft.com/office/word/2023/wordml/word16du" xmlns:w16sdtdh="http://schemas.microsoft.com/office/word/2020/wordml/sdtdatahash" xmlns:w16se="http://schemas.microsoft.com/office/word/2015/wordml/symex" xmlns:wpg="http://schemas.microsoft.com/office/word/2010/wordprocessingGroup" xmlns:wpi="http://schemas.microsoft.com/office/word/2010/wordprocessingInk" xmlns:wne="http://schemas.microsoft.com/office/word/2006/wordml" xmlns:wps="http://schemas.microsoft.com/office/word/2010/wordprocessingShape" mc:Ignorable="w14 w15 w16se w16cid w16 w16cex w16sdtdh w16du wp14">
+<w:document xmlns:wpc="http://schemas.microsoft.com/office/word/2010/wordprocessingCanvas" xmlns:cx="http://schemas.microsoft.com/office/drawing/2014/chartex" xmlns:cx1="http://schemas.microsoft.com/office/drawing/2015/9/8/chartex" xmlns:cx2="http://schemas.microsoft.com/office/drawing/2015/10/21/chartex" xmlns:cx3="http://schemas.microsoft.com/office/drawing/2016/5/9/chartex" xmlns:cx4="http://schemas.microsoft.com/office/drawing/2016/5/10/chartex" xmlns:cx5="http://schemas.microsoft.com/office/drawing/2016/5/11/chartex" xmlns:cx6="http://schemas.microsoft.com/office/drawing/2016/5/12/chartex" xmlns:cx7="http://schemas.microsoft.com/office/drawing/2016/5/13/chartex" xmlns:cx8="http://schemas.microsoft.com/office/drawing/2016/5/14/chartex" xmlns:mc="http://schemas.openxmlformats.org/markup-compatibility/2006" xmlns:aink="http://schemas.microsoft.com/office/drawing/2016/ink" xmlns:am3d="http://schemas.microsoft.com/office/drawing/2017/model3d" xmlns:o="urn:schemas-microsoft-com:office:office" xmlns:oel="http://schemas.microsoft.com/office/2019/extlst" xmlns:r="http://schemas.openxmlformats.org/officeDocument/2006/relationships" xmlns:m="http://schemas.openxmlformats.org/officeDocument/2006/math" xmlns:v="urn:schemas-microsoft-com:vml" xmlns:wp14="http://schemas.microsoft.com/office/word/2010/wordprocessingDrawing" xmlns:wp="http://schemas.openxmlformats.org/drawingml/2006/wordprocessingDrawing" xmlns:w10="urn:schemas-microsoft-com:office:word" xmlns:w="http://schemas.openxmlformats.org/wordprocessingml/2006/main" xmlns:w14="http://schemas.microsoft.com/office/word/2010/wordml" xmlns:w15="http://schemas.microsoft.com/office/word/2012/wordml" xmlns:w16cex="http://schemas.microsoft.com/office/word/2018/wordml/cex" xmlns:w16cid="http://schemas.microsoft.com/office/word/2016/wordml/cid" xmlns:w16="http://schemas.microsoft.com/office/word/2018/wordml" xmlns:w16du="http://schemas.microsoft.com/office/word/2023/wordml/word16du" xmlns:w16sdtdh="http://schemas.microsoft.com/office/word/2020/wordml/sdtdatahash" xmlns:w16sdtfl="http://schemas.microsoft.com/office/word/2024/wordml/sdtformatlock" xmlns:w16se="http://schemas.microsoft.com/office/word/2015/wordml/symex" xmlns:wpg="http://schemas.microsoft.com/office/word/2010/wordprocessingGroup" xmlns:wpi="http://schemas.microsoft.com/office/word/2010/wordprocessingInk" xmlns:wne="http://schemas.microsoft.com/office/word/2006/wordml" xmlns:wps="http://schemas.microsoft.com/office/word/2010/wordprocessingShape" mc:Ignorable="w14 w15 w16se w16cid w16 w16cex w16sdtdh w16sdtfl w16du wp14">
   <w:body>
     <w:p>
       <w:pPr>
@@ -841,23 +841,6 @@
     <w:p/>
     <w:p/>
     <w:p/>
-    <w:p/>
-    <w:p/>
-    <w:p/>
-    <w:p/>
-    <w:p/>
-    <w:p/>
-    <w:p/>
-    <w:p/>
-    <w:p/>
-    <w:p/>
-    <w:p/>
-    <w:p/>
-    <w:p/>
-    <w:p/>
-    <w:p/>
-    <w:p/>
-    <w:p/>
     <w:p>
       <w:pPr>
         <w:rPr>
@@ -874,6 +857,7 @@
           <w:sz w:val="28"/>
           <w:szCs w:val="28"/>
         </w:rPr>
+        <w:lastRenderedPageBreak/>
         <w:t>3. Design Decisions</w:t>
       </w:r>
     </w:p>
@@ -967,11 +951,7 @@
         <w:t>Chosen because</w:t>
       </w:r>
       <w:r>
-        <w:t xml:space="preserve">: MySQL is a widely-used relational database management system, ideal for handling structured data and offering excellent support for </w:t>
-      </w:r>
-      <w:r>
-        <w:lastRenderedPageBreak/>
-        <w:t>transactions, making it perfect for managing user data, workout logs, and system records.</w:t>
+        <w:t>: MySQL is a widely-used relational database management system, ideal for handling structured data and offering excellent support for transactions, making it perfect for managing user data, workout logs, and system records.</w:t>
       </w:r>
     </w:p>
     <w:p>
@@ -1236,6 +1216,7 @@
           <w:b/>
           <w:bCs/>
         </w:rPr>
+        <w:lastRenderedPageBreak/>
         <w:t>Role-based access</w:t>
       </w:r>
       <w:r>
@@ -1341,7 +1322,6 @@
           <w:b/>
           <w:bCs/>
         </w:rPr>
-        <w:lastRenderedPageBreak/>
         <w:t>Design</w:t>
       </w:r>
       <w:r>
@@ -1456,7 +1436,14 @@
           <w:b/>
           <w:bCs/>
         </w:rPr>
-        <w:t>5.3 Real-Time Notifications</w:t>
+        <w:t xml:space="preserve">5.3 Real-Time </w:t>
+      </w:r>
+      <w:r>
+        <w:rPr>
+          <w:b/>
+          <w:bCs/>
+        </w:rPr>
+        <w:t>Chat</w:t>
       </w:r>
     </w:p>
     <w:p>
@@ -1474,19 +1461,10 @@
         <w:t>Purpose</w:t>
       </w:r>
       <w:r>
-        <w:t>: Trainers and clients must receive notifications about workout updates</w:t>
-      </w:r>
-      <w:r>
-        <w:t xml:space="preserve"> or </w:t>
-      </w:r>
-      <w:r>
-        <w:t>progress</w:t>
-      </w:r>
-      <w:r>
-        <w:t xml:space="preserve"> </w:t>
-      </w:r>
-      <w:r>
-        <w:t>in real-time.</w:t>
+        <w:t xml:space="preserve">: Trainers and clients </w:t>
+      </w:r>
+      <w:r>
+        <w:t>be able to chat.</w:t>
       </w:r>
     </w:p>
     <w:p>
@@ -1514,7 +1492,13 @@
         <w:t>WebSocket server</w:t>
       </w:r>
       <w:r>
-        <w:t xml:space="preserve"> will handle real-time data, pushing notifications directly to user dashboards. This service will also be scalable, ensuring minimal delay for high volumes of traffic.</w:t>
+        <w:t xml:space="preserve"> will handle real-time data, pushing </w:t>
+      </w:r>
+      <w:r>
+        <w:t>messages</w:t>
+      </w:r>
+      <w:r>
+        <w:t xml:space="preserve"> directly to user dashboards. This service will also be scalable, ensuring minimal delay for high volumes of traffic.</w:t>
       </w:r>
     </w:p>
     <w:p/>
@@ -1529,7 +1513,7 @@
 </file>
 
 <file path=word/numbering.xml><?xml version="1.0" encoding="utf-8"?>
-<w:numbering xmlns:wpc="http://schemas.microsoft.com/office/word/2010/wordprocessingCanvas" xmlns:cx="http://schemas.microsoft.com/office/drawing/2014/chartex" xmlns:cx1="http://schemas.microsoft.com/office/drawing/2015/9/8/chartex" xmlns:cx2="http://schemas.microsoft.com/office/drawing/2015/10/21/chartex" xmlns:cx3="http://schemas.microsoft.com/office/drawing/2016/5/9/chartex" xmlns:cx4="http://schemas.microsoft.com/office/drawing/2016/5/10/chartex" xmlns:cx5="http://schemas.microsoft.com/office/drawing/2016/5/11/chartex" xmlns:cx6="http://schemas.microsoft.com/office/drawing/2016/5/12/chartex" xmlns:cx7="http://schemas.microsoft.com/office/drawing/2016/5/13/chartex" xmlns:cx8="http://schemas.microsoft.com/office/drawing/2016/5/14/chartex" xmlns:mc="http://schemas.openxmlformats.org/markup-compatibility/2006" xmlns:aink="http://schemas.microsoft.com/office/drawing/2016/ink" xmlns:am3d="http://schemas.microsoft.com/office/drawing/2017/model3d" xmlns:o="urn:schemas-microsoft-com:office:office" xmlns:oel="http://schemas.microsoft.com/office/2019/extlst" xmlns:r="http://schemas.openxmlformats.org/officeDocument/2006/relationships" xmlns:m="http://schemas.openxmlformats.org/officeDocument/2006/math" xmlns:v="urn:schemas-microsoft-com:vml" xmlns:wp14="http://schemas.microsoft.com/office/word/2010/wordprocessingDrawing" xmlns:wp="http://schemas.openxmlformats.org/drawingml/2006/wordprocessingDrawing" xmlns:w10="urn:schemas-microsoft-com:office:word" xmlns:w="http://schemas.openxmlformats.org/wordprocessingml/2006/main" xmlns:w14="http://schemas.microsoft.com/office/word/2010/wordml" xmlns:w15="http://schemas.microsoft.com/office/word/2012/wordml" xmlns:w16cex="http://schemas.microsoft.com/office/word/2018/wordml/cex" xmlns:w16cid="http://schemas.microsoft.com/office/word/2016/wordml/cid" xmlns:w16="http://schemas.microsoft.com/office/word/2018/wordml" xmlns:w16du="http://schemas.microsoft.com/office/word/2023/wordml/word16du" xmlns:w16sdtdh="http://schemas.microsoft.com/office/word/2020/wordml/sdtdatahash" xmlns:w16se="http://schemas.microsoft.com/office/word/2015/wordml/symex" xmlns:wpg="http://schemas.microsoft.com/office/word/2010/wordprocessingGroup" xmlns:wpi="http://schemas.microsoft.com/office/word/2010/wordprocessingInk" xmlns:wne="http://schemas.microsoft.com/office/word/2006/wordml" xmlns:wps="http://schemas.microsoft.com/office/word/2010/wordprocessingShape" mc:Ignorable="w14 w15 w16se w16cid w16 w16cex w16sdtdh w16du wp14">
+<w:numbering xmlns:wpc="http://schemas.microsoft.com/office/word/2010/wordprocessingCanvas" xmlns:cx="http://schemas.microsoft.com/office/drawing/2014/chartex" xmlns:cx1="http://schemas.microsoft.com/office/drawing/2015/9/8/chartex" xmlns:cx2="http://schemas.microsoft.com/office/drawing/2015/10/21/chartex" xmlns:cx3="http://schemas.microsoft.com/office/drawing/2016/5/9/chartex" xmlns:cx4="http://schemas.microsoft.com/office/drawing/2016/5/10/chartex" xmlns:cx5="http://schemas.microsoft.com/office/drawing/2016/5/11/chartex" xmlns:cx6="http://schemas.microsoft.com/office/drawing/2016/5/12/chartex" xmlns:cx7="http://schemas.microsoft.com/office/drawing/2016/5/13/chartex" xmlns:cx8="http://schemas.microsoft.com/office/drawing/2016/5/14/chartex" xmlns:mc="http://schemas.openxmlformats.org/markup-compatibility/2006" xmlns:aink="http://schemas.microsoft.com/office/drawing/2016/ink" xmlns:am3d="http://schemas.microsoft.com/office/drawing/2017/model3d" xmlns:o="urn:schemas-microsoft-com:office:office" xmlns:oel="http://schemas.microsoft.com/office/2019/extlst" xmlns:r="http://schemas.openxmlformats.org/officeDocument/2006/relationships" xmlns:m="http://schemas.openxmlformats.org/officeDocument/2006/math" xmlns:v="urn:schemas-microsoft-com:vml" xmlns:wp14="http://schemas.microsoft.com/office/word/2010/wordprocessingDrawing" xmlns:wp="http://schemas.openxmlformats.org/drawingml/2006/wordprocessingDrawing" xmlns:w10="urn:schemas-microsoft-com:office:word" xmlns:w="http://schemas.openxmlformats.org/wordprocessingml/2006/main" xmlns:w14="http://schemas.microsoft.com/office/word/2010/wordml" xmlns:w15="http://schemas.microsoft.com/office/word/2012/wordml" xmlns:w16cex="http://schemas.microsoft.com/office/word/2018/wordml/cex" xmlns:w16cid="http://schemas.microsoft.com/office/word/2016/wordml/cid" xmlns:w16="http://schemas.microsoft.com/office/word/2018/wordml" xmlns:w16du="http://schemas.microsoft.com/office/word/2023/wordml/word16du" xmlns:w16sdtdh="http://schemas.microsoft.com/office/word/2020/wordml/sdtdatahash" xmlns:w16sdtfl="http://schemas.microsoft.com/office/word/2024/wordml/sdtformatlock" xmlns:w16se="http://schemas.microsoft.com/office/word/2015/wordml/symex" xmlns:wpg="http://schemas.microsoft.com/office/word/2010/wordprocessingGroup" xmlns:wpi="http://schemas.microsoft.com/office/word/2010/wordprocessingInk" xmlns:wne="http://schemas.microsoft.com/office/word/2006/wordml" xmlns:wps="http://schemas.microsoft.com/office/word/2010/wordprocessingShape" mc:Ignorable="w14 w15 w16se w16cid w16 w16cex w16sdtdh w16sdtfl w16du wp14">
   <w:abstractNum w:abstractNumId="0" w15:restartNumberingAfterBreak="0">
     <w:nsid w:val="030F06A5"/>
     <w:multiLevelType w:val="multilevel"/>
@@ -4270,7 +4254,7 @@
 </file>
 
 <file path=word/styles.xml><?xml version="1.0" encoding="utf-8"?>
-<w:styles xmlns:mc="http://schemas.openxmlformats.org/markup-compatibility/2006" xmlns:r="http://schemas.openxmlformats.org/officeDocument/2006/relationships" xmlns:w="http://schemas.openxmlformats.org/wordprocessingml/2006/main" xmlns:w14="http://schemas.microsoft.com/office/word/2010/wordml" xmlns:w15="http://schemas.microsoft.com/office/word/2012/wordml" xmlns:w16cex="http://schemas.microsoft.com/office/word/2018/wordml/cex" xmlns:w16cid="http://schemas.microsoft.com/office/word/2016/wordml/cid" xmlns:w16="http://schemas.microsoft.com/office/word/2018/wordml" xmlns:w16du="http://schemas.microsoft.com/office/word/2023/wordml/word16du" xmlns:w16sdtdh="http://schemas.microsoft.com/office/word/2020/wordml/sdtdatahash" xmlns:w16se="http://schemas.microsoft.com/office/word/2015/wordml/symex" mc:Ignorable="w14 w15 w16se w16cid w16 w16cex w16sdtdh w16du">
+<w:styles xmlns:mc="http://schemas.openxmlformats.org/markup-compatibility/2006" xmlns:r="http://schemas.openxmlformats.org/officeDocument/2006/relationships" xmlns:w="http://schemas.openxmlformats.org/wordprocessingml/2006/main" xmlns:w14="http://schemas.microsoft.com/office/word/2010/wordml" xmlns:w15="http://schemas.microsoft.com/office/word/2012/wordml" xmlns:w16cex="http://schemas.microsoft.com/office/word/2018/wordml/cex" xmlns:w16cid="http://schemas.microsoft.com/office/word/2016/wordml/cid" xmlns:w16="http://schemas.microsoft.com/office/word/2018/wordml" xmlns:w16du="http://schemas.microsoft.com/office/word/2023/wordml/word16du" xmlns:w16sdtdh="http://schemas.microsoft.com/office/word/2020/wordml/sdtdatahash" xmlns:w16sdtfl="http://schemas.microsoft.com/office/word/2024/wordml/sdtformatlock" xmlns:w16se="http://schemas.microsoft.com/office/word/2015/wordml/symex" mc:Ignorable="w14 w15 w16se w16cid w16 w16cex w16sdtdh w16sdtfl w16du">
   <w:docDefaults>
     <w:rPrDefault>
       <w:rPr>
@@ -4873,6 +4857,7 @@
   <w:style w:type="character" w:default="1" w:styleId="DefaultParagraphFont">
     <w:name w:val="Default Paragraph Font"/>
     <w:uiPriority w:val="1"/>
+    <w:semiHidden/>
     <w:unhideWhenUsed/>
   </w:style>
   <w:style w:type="table" w:default="1" w:styleId="TableNormal">

</xml_diff>